<commit_message>
DevOps: Tried different options to deploy
</commit_message>
<xml_diff>
--- a/Jenkins/Pipeline/JenkinsPipelineFinal_0.docx
+++ b/Jenkins/Pipeline/JenkinsPipelineFinal_0.docx
@@ -9899,7 +9899,7 @@
           <w:rFonts w:hint="default"/>
           <w:lang w:val="en-US"/>
         </w:rPr>
-        <w:t>CICD Jenkins for backend spring boot app</w:t>
+        <w:t>CICD Jenkins for backend SpringBoot app</w:t>
       </w:r>
     </w:p>
     <w:p>
@@ -12049,7 +12049,7 @@
           <w:rFonts w:hint="default"/>
           <w:lang w:val="en-US"/>
         </w:rPr>
-        <w:t>Using same pipeline to destory resources in EKS-pipeline</w:t>
+        <w:t>Using same pipeline to destroy resources in EKS-pipeline</w:t>
       </w:r>
     </w:p>
     <w:p>
@@ -15996,44 +15996,862 @@
           <w:lang w:val="en-US"/>
         </w:rPr>
       </w:pPr>
+    </w:p>
+    <w:p>
+      <w:pPr>
+        <w:numPr>
+          <w:ilvl w:val="0"/>
+          <w:numId w:val="0"/>
+        </w:numPr>
+        <w:rPr>
+          <w:rFonts w:hint="default"/>
+          <w:lang w:val="en-US"/>
+        </w:rPr>
+      </w:pPr>
+      <w:r>
+        <w:rPr>
+          <w:rFonts w:hint="default"/>
+          <w:lang w:val="en-US"/>
+        </w:rPr>
+        <w:t>I start two VMs</w:t>
+      </w:r>
+    </w:p>
+    <w:p>
+      <w:pPr>
+        <w:numPr>
+          <w:ilvl w:val="0"/>
+          <w:numId w:val="0"/>
+        </w:numPr>
+        <w:rPr>
+          <w:rFonts w:hint="default"/>
+        </w:rPr>
+      </w:pPr>
+      <w:r>
+        <w:rPr>
+          <w:rFonts w:hint="default"/>
+          <w:lang w:val="en-US"/>
+        </w:rPr>
+        <w:t xml:space="preserve">Then ran </w:t>
+      </w:r>
+      <w:r>
+        <w:rPr>
+          <w:rFonts w:hint="default"/>
+        </w:rPr>
+        <w:t xml:space="preserve">sudo systemctl restart </w:t>
+      </w:r>
+      <w:r>
+        <w:rPr>
+          <w:rFonts w:hint="default"/>
+          <w:lang w:val="en-US"/>
+        </w:rPr>
+        <w:t>j</w:t>
+      </w:r>
+      <w:r>
+        <w:rPr>
+          <w:rFonts w:hint="default"/>
+        </w:rPr>
+        <w:t>enkins</w:t>
+      </w:r>
+    </w:p>
+    <w:p>
+      <w:pPr>
+        <w:numPr>
+          <w:ilvl w:val="0"/>
+          <w:numId w:val="0"/>
+        </w:numPr>
+        <w:rPr>
+          <w:rFonts w:hint="default"/>
+          <w:lang w:val="en-US"/>
+        </w:rPr>
+      </w:pPr>
+      <w:r>
+        <w:rPr>
+          <w:rFonts w:hint="default"/>
+          <w:lang w:val="en-US"/>
+        </w:rPr>
+        <w:t>Ran EKS-Pipeline in EKS-host VM (TerraformFinal)</w:t>
+      </w:r>
+    </w:p>
+    <w:p>
+      <w:pPr>
+        <w:numPr>
+          <w:ilvl w:val="0"/>
+          <w:numId w:val="0"/>
+        </w:numPr>
+        <w:rPr>
+          <w:rFonts w:hint="default"/>
+          <w:lang w:val="en-US"/>
+        </w:rPr>
+      </w:pPr>
+      <w:r>
+        <w:rPr>
+          <w:rFonts w:hint="default"/>
+          <w:lang w:val="en-US"/>
+        </w:rPr>
+        <w:t>Re-copied Config contents into Jenkins-VM</w:t>
+      </w:r>
+    </w:p>
+    <w:p>
+      <w:pPr>
+        <w:rPr>
+          <w:rFonts w:hint="default"/>
+          <w:lang w:val="en-US"/>
+        </w:rPr>
+      </w:pPr>
+      <w:r>
+        <w:rPr>
+          <w:rFonts w:hint="default"/>
+          <w:lang w:val="en-US"/>
+        </w:rPr>
+        <w:br w:type="page"/>
+      </w:r>
+    </w:p>
+    <w:p>
+      <w:pPr>
+        <w:numPr>
+          <w:ilvl w:val="0"/>
+          <w:numId w:val="0"/>
+        </w:numPr>
+        <w:rPr>
+          <w:rFonts w:hint="default"/>
+          <w:lang w:val="en-US"/>
+        </w:rPr>
+      </w:pPr>
+      <w:r>
+        <w:rPr>
+          <w:rFonts w:hint="default"/>
+          <w:lang w:val="en-US"/>
+        </w:rPr>
+        <w:t>If the Pipeline gets stuck go to Build-In Node and adjust the thresholds</w:t>
+      </w:r>
+    </w:p>
+    <w:p>
+      <w:pPr>
+        <w:numPr>
+          <w:ilvl w:val="0"/>
+          <w:numId w:val="0"/>
+        </w:numPr>
+      </w:pPr>
+      <w:r>
+        <w:drawing>
+          <wp:inline distT="0" distB="0" distL="114300" distR="114300">
+            <wp:extent cx="4968240" cy="4762500"/>
+            <wp:effectExtent l="0" t="0" r="0" b="7620"/>
+            <wp:docPr id="44" name="Picture 2"/>
+            <wp:cNvGraphicFramePr>
+              <a:graphicFrameLocks xmlns:a="http://schemas.openxmlformats.org/drawingml/2006/main" noChangeAspect="1"/>
+            </wp:cNvGraphicFramePr>
+            <a:graphic xmlns:a="http://schemas.openxmlformats.org/drawingml/2006/main">
+              <a:graphicData uri="http://schemas.openxmlformats.org/drawingml/2006/picture">
+                <pic:pic xmlns:pic="http://schemas.openxmlformats.org/drawingml/2006/picture">
+                  <pic:nvPicPr>
+                    <pic:cNvPr id="44" name="Picture 2"/>
+                    <pic:cNvPicPr>
+                      <a:picLocks noChangeAspect="1"/>
+                    </pic:cNvPicPr>
+                  </pic:nvPicPr>
+                  <pic:blipFill>
+                    <a:blip r:embed="rId46"/>
+                    <a:stretch>
+                      <a:fillRect/>
+                    </a:stretch>
+                  </pic:blipFill>
+                  <pic:spPr>
+                    <a:xfrm>
+                      <a:off x="0" y="0"/>
+                      <a:ext cx="4968240" cy="4762500"/>
+                    </a:xfrm>
+                    <a:prstGeom prst="rect">
+                      <a:avLst/>
+                    </a:prstGeom>
+                    <a:noFill/>
+                    <a:ln>
+                      <a:noFill/>
+                    </a:ln>
+                  </pic:spPr>
+                </pic:pic>
+              </a:graphicData>
+            </a:graphic>
+          </wp:inline>
+        </w:drawing>
+      </w:r>
+    </w:p>
+    <w:p>
+      <w:pPr>
+        <w:numPr>
+          <w:ilvl w:val="0"/>
+          <w:numId w:val="0"/>
+        </w:numPr>
+      </w:pPr>
+    </w:p>
+    <w:p>
+      <w:pPr>
+        <w:numPr>
+          <w:ilvl w:val="0"/>
+          <w:numId w:val="0"/>
+        </w:numPr>
+        <w:ind w:left="100" w:hanging="100" w:hangingChars="50"/>
+      </w:pPr>
+      <w:r>
+        <w:rPr>
+          <w:rFonts w:hint="default"/>
+          <w:lang w:val="en-US"/>
+        </w:rPr>
+        <w:t>Now</w:t>
+      </w:r>
+      <w:r>
+        <w:drawing>
+          <wp:inline distT="0" distB="0" distL="114300" distR="114300">
+            <wp:extent cx="5268595" cy="3210560"/>
+            <wp:effectExtent l="0" t="0" r="4445" b="5080"/>
+            <wp:docPr id="43" name="Picture 1"/>
+            <wp:cNvGraphicFramePr>
+              <a:graphicFrameLocks xmlns:a="http://schemas.openxmlformats.org/drawingml/2006/main" noChangeAspect="1"/>
+            </wp:cNvGraphicFramePr>
+            <a:graphic xmlns:a="http://schemas.openxmlformats.org/drawingml/2006/main">
+              <a:graphicData uri="http://schemas.openxmlformats.org/drawingml/2006/picture">
+                <pic:pic xmlns:pic="http://schemas.openxmlformats.org/drawingml/2006/picture">
+                  <pic:nvPicPr>
+                    <pic:cNvPr id="43" name="Picture 1"/>
+                    <pic:cNvPicPr>
+                      <a:picLocks noChangeAspect="1"/>
+                    </pic:cNvPicPr>
+                  </pic:nvPicPr>
+                  <pic:blipFill>
+                    <a:blip r:embed="rId47"/>
+                    <a:stretch>
+                      <a:fillRect/>
+                    </a:stretch>
+                  </pic:blipFill>
+                  <pic:spPr>
+                    <a:xfrm>
+                      <a:off x="0" y="0"/>
+                      <a:ext cx="5268595" cy="3210560"/>
+                    </a:xfrm>
+                    <a:prstGeom prst="rect">
+                      <a:avLst/>
+                    </a:prstGeom>
+                    <a:noFill/>
+                    <a:ln>
+                      <a:noFill/>
+                    </a:ln>
+                  </pic:spPr>
+                </pic:pic>
+              </a:graphicData>
+            </a:graphic>
+          </wp:inline>
+        </w:drawing>
+      </w:r>
+    </w:p>
+    <w:p>
+      <w:pPr>
+        <w:numPr>
+          <w:ilvl w:val="0"/>
+          <w:numId w:val="0"/>
+        </w:numPr>
+        <w:rPr>
+          <w:rFonts w:hint="default"/>
+          <w:lang w:val="en-US"/>
+        </w:rPr>
+      </w:pPr>
+      <w:r>
+        <w:rPr>
+          <w:rFonts w:hint="default"/>
+          <w:lang w:val="en-US"/>
+        </w:rPr>
+        <w:t>Now it will build</w:t>
+      </w:r>
+    </w:p>
+    <w:p>
+      <w:pPr>
+        <w:numPr>
+          <w:ilvl w:val="0"/>
+          <w:numId w:val="0"/>
+        </w:numPr>
+        <w:rPr>
+          <w:rFonts w:hint="default"/>
+          <w:lang w:val="en-US"/>
+        </w:rPr>
+      </w:pPr>
+    </w:p>
+    <w:p>
+      <w:pPr>
+        <w:numPr>
+          <w:ilvl w:val="0"/>
+          <w:numId w:val="0"/>
+        </w:numPr>
+      </w:pPr>
+      <w:r>
+        <w:drawing>
+          <wp:inline distT="0" distB="0" distL="114300" distR="114300">
+            <wp:extent cx="5268595" cy="2880995"/>
+            <wp:effectExtent l="0" t="0" r="4445" b="14605"/>
+            <wp:docPr id="45" name="Picture 3"/>
+            <wp:cNvGraphicFramePr>
+              <a:graphicFrameLocks xmlns:a="http://schemas.openxmlformats.org/drawingml/2006/main" noChangeAspect="1"/>
+            </wp:cNvGraphicFramePr>
+            <a:graphic xmlns:a="http://schemas.openxmlformats.org/drawingml/2006/main">
+              <a:graphicData uri="http://schemas.openxmlformats.org/drawingml/2006/picture">
+                <pic:pic xmlns:pic="http://schemas.openxmlformats.org/drawingml/2006/picture">
+                  <pic:nvPicPr>
+                    <pic:cNvPr id="45" name="Picture 3"/>
+                    <pic:cNvPicPr>
+                      <a:picLocks noChangeAspect="1"/>
+                    </pic:cNvPicPr>
+                  </pic:nvPicPr>
+                  <pic:blipFill>
+                    <a:blip r:embed="rId48"/>
+                    <a:stretch>
+                      <a:fillRect/>
+                    </a:stretch>
+                  </pic:blipFill>
+                  <pic:spPr>
+                    <a:xfrm>
+                      <a:off x="0" y="0"/>
+                      <a:ext cx="5268595" cy="2880995"/>
+                    </a:xfrm>
+                    <a:prstGeom prst="rect">
+                      <a:avLst/>
+                    </a:prstGeom>
+                    <a:noFill/>
+                    <a:ln>
+                      <a:noFill/>
+                    </a:ln>
+                  </pic:spPr>
+                </pic:pic>
+              </a:graphicData>
+            </a:graphic>
+          </wp:inline>
+        </w:drawing>
+      </w:r>
+    </w:p>
+    <w:p>
+      <w:pPr>
+        <w:numPr>
+          <w:ilvl w:val="0"/>
+          <w:numId w:val="0"/>
+        </w:numPr>
+      </w:pPr>
+    </w:p>
+    <w:p>
+      <w:pPr>
+        <w:numPr>
+          <w:ilvl w:val="0"/>
+          <w:numId w:val="0"/>
+        </w:numPr>
+        <w:rPr>
+          <w:rFonts w:hint="default"/>
+          <w:lang w:val="en-US"/>
+        </w:rPr>
+      </w:pPr>
+    </w:p>
+    <w:p>
+      <w:pPr>
+        <w:numPr>
+          <w:ilvl w:val="0"/>
+          <w:numId w:val="0"/>
+        </w:numPr>
+      </w:pPr>
+      <w:r>
+        <w:drawing>
+          <wp:inline distT="0" distB="0" distL="114300" distR="114300">
+            <wp:extent cx="5265420" cy="1463675"/>
+            <wp:effectExtent l="0" t="0" r="7620" b="14605"/>
+            <wp:docPr id="46" name="Picture 4"/>
+            <wp:cNvGraphicFramePr>
+              <a:graphicFrameLocks xmlns:a="http://schemas.openxmlformats.org/drawingml/2006/main" noChangeAspect="1"/>
+            </wp:cNvGraphicFramePr>
+            <a:graphic xmlns:a="http://schemas.openxmlformats.org/drawingml/2006/main">
+              <a:graphicData uri="http://schemas.openxmlformats.org/drawingml/2006/picture">
+                <pic:pic xmlns:pic="http://schemas.openxmlformats.org/drawingml/2006/picture">
+                  <pic:nvPicPr>
+                    <pic:cNvPr id="46" name="Picture 4"/>
+                    <pic:cNvPicPr>
+                      <a:picLocks noChangeAspect="1"/>
+                    </pic:cNvPicPr>
+                  </pic:nvPicPr>
+                  <pic:blipFill>
+                    <a:blip r:embed="rId49"/>
+                    <a:stretch>
+                      <a:fillRect/>
+                    </a:stretch>
+                  </pic:blipFill>
+                  <pic:spPr>
+                    <a:xfrm>
+                      <a:off x="0" y="0"/>
+                      <a:ext cx="5265420" cy="1463675"/>
+                    </a:xfrm>
+                    <a:prstGeom prst="rect">
+                      <a:avLst/>
+                    </a:prstGeom>
+                    <a:noFill/>
+                    <a:ln>
+                      <a:noFill/>
+                    </a:ln>
+                  </pic:spPr>
+                </pic:pic>
+              </a:graphicData>
+            </a:graphic>
+          </wp:inline>
+        </w:drawing>
+      </w:r>
+    </w:p>
+    <w:p>
+      <w:pPr>
+        <w:numPr>
+          <w:ilvl w:val="0"/>
+          <w:numId w:val="0"/>
+        </w:numPr>
+      </w:pPr>
+    </w:p>
+    <w:p>
+      <w:pPr>
+        <w:rPr>
+          <w:rFonts w:hint="default"/>
+          <w:lang w:val="en-US"/>
+        </w:rPr>
+      </w:pPr>
+      <w:r>
+        <w:rPr>
+          <w:rFonts w:hint="default"/>
+          <w:lang w:val="en-US"/>
+        </w:rPr>
+        <w:t>eksctl create cluster --name my-eks-cluster --region  ca-central-1 --node-type t2.medium --zones ca-central-1a,ca-central-1b</w:t>
+      </w:r>
+    </w:p>
+    <w:p>
+      <w:pPr>
+        <w:numPr>
+          <w:ilvl w:val="0"/>
+          <w:numId w:val="0"/>
+        </w:numPr>
+      </w:pPr>
+    </w:p>
+    <w:p>
+      <w:pPr>
+        <w:numPr>
+          <w:ilvl w:val="0"/>
+          <w:numId w:val="0"/>
+        </w:numPr>
+        <w:rPr>
+          <w:rFonts w:hint="default"/>
+          <w:lang w:val="en-US"/>
+        </w:rPr>
+      </w:pPr>
+    </w:p>
+    <w:p>
+      <w:pPr>
+        <w:numPr>
+          <w:ilvl w:val="0"/>
+          <w:numId w:val="0"/>
+        </w:numPr>
+        <w:rPr>
+          <w:rFonts w:hint="default"/>
+          <w:lang w:val="en-US"/>
+        </w:rPr>
+      </w:pPr>
+      <w:r>
+        <w:rPr>
+          <w:rFonts w:hint="default"/>
+          <w:lang w:val="en-US"/>
+        </w:rPr>
+        <w:t xml:space="preserve"> I am manually creating the Kubernetes cluster instead of script</w:t>
+      </w:r>
+    </w:p>
+    <w:p>
+      <w:pPr>
+        <w:numPr>
+          <w:ilvl w:val="0"/>
+          <w:numId w:val="0"/>
+        </w:numPr>
+      </w:pPr>
+      <w:r>
+        <w:drawing>
+          <wp:inline distT="0" distB="0" distL="114300" distR="114300">
+            <wp:extent cx="5271135" cy="1021715"/>
+            <wp:effectExtent l="0" t="0" r="1905" b="14605"/>
+            <wp:docPr id="47" name="Picture 5"/>
+            <wp:cNvGraphicFramePr>
+              <a:graphicFrameLocks xmlns:a="http://schemas.openxmlformats.org/drawingml/2006/main" noChangeAspect="1"/>
+            </wp:cNvGraphicFramePr>
+            <a:graphic xmlns:a="http://schemas.openxmlformats.org/drawingml/2006/main">
+              <a:graphicData uri="http://schemas.openxmlformats.org/drawingml/2006/picture">
+                <pic:pic xmlns:pic="http://schemas.openxmlformats.org/drawingml/2006/picture">
+                  <pic:nvPicPr>
+                    <pic:cNvPr id="47" name="Picture 5"/>
+                    <pic:cNvPicPr>
+                      <a:picLocks noChangeAspect="1"/>
+                    </pic:cNvPicPr>
+                  </pic:nvPicPr>
+                  <pic:blipFill>
+                    <a:blip r:embed="rId50"/>
+                    <a:stretch>
+                      <a:fillRect/>
+                    </a:stretch>
+                  </pic:blipFill>
+                  <pic:spPr>
+                    <a:xfrm>
+                      <a:off x="0" y="0"/>
+                      <a:ext cx="5271135" cy="1021715"/>
+                    </a:xfrm>
+                    <a:prstGeom prst="rect">
+                      <a:avLst/>
+                    </a:prstGeom>
+                    <a:noFill/>
+                    <a:ln>
+                      <a:noFill/>
+                    </a:ln>
+                  </pic:spPr>
+                </pic:pic>
+              </a:graphicData>
+            </a:graphic>
+          </wp:inline>
+        </w:drawing>
+      </w:r>
+    </w:p>
+    <w:p>
+      <w:pPr>
+        <w:numPr>
+          <w:ilvl w:val="0"/>
+          <w:numId w:val="0"/>
+        </w:numPr>
+        <w:rPr>
+          <w:rFonts w:hint="default"/>
+          <w:lang w:val="en-US"/>
+        </w:rPr>
+      </w:pPr>
+    </w:p>
+    <w:p>
+      <w:pPr>
+        <w:numPr>
+          <w:ilvl w:val="0"/>
+          <w:numId w:val="0"/>
+        </w:numPr>
+        <w:rPr>
+          <w:rFonts w:hint="default"/>
+          <w:lang w:val="en-US"/>
+        </w:rPr>
+      </w:pPr>
+    </w:p>
+    <w:p>
+      <w:pPr>
+        <w:numPr>
+          <w:ilvl w:val="0"/>
+          <w:numId w:val="0"/>
+        </w:numPr>
+        <w:rPr>
+          <w:rFonts w:hint="default"/>
+          <w:lang w:val="en-US"/>
+        </w:rPr>
+      </w:pPr>
+      <w:r>
+        <w:rPr>
+          <w:rFonts w:hint="default"/>
+          <w:lang w:val="en-US"/>
+        </w:rPr>
+        <w:t>Copy Config and paste into new Jenkins-Server</w:t>
+      </w:r>
+    </w:p>
+    <w:p>
+      <w:pPr>
+        <w:numPr>
+          <w:ilvl w:val="0"/>
+          <w:numId w:val="0"/>
+        </w:numPr>
+        <w:rPr>
+          <w:rFonts w:hint="default"/>
+          <w:lang w:val="en-US"/>
+        </w:rPr>
+      </w:pPr>
+      <w:r>
+        <w:rPr>
+          <w:rFonts w:hint="default"/>
+          <w:lang w:val="en-US"/>
+        </w:rPr>
+        <w:t>Update in both locations</w:t>
+      </w:r>
+    </w:p>
+    <w:p>
+      <w:pPr>
+        <w:numPr>
+          <w:ilvl w:val="0"/>
+          <w:numId w:val="0"/>
+        </w:numPr>
+        <w:rPr>
+          <w:rFonts w:hint="default"/>
+          <w:lang w:val="en-US"/>
+        </w:rPr>
+      </w:pPr>
+    </w:p>
+    <w:p>
+      <w:pPr>
+        <w:numPr>
+          <w:ilvl w:val="0"/>
+          <w:numId w:val="0"/>
+        </w:numPr>
+        <w:rPr>
+          <w:rFonts w:hint="default"/>
+          <w:lang w:val="en-US"/>
+        </w:rPr>
+      </w:pPr>
+      <w:r>
+        <w:rPr>
+          <w:rFonts w:hint="default"/>
+          <w:lang w:val="en-US"/>
+        </w:rPr>
+        <w:t>ubuntu@ip-172-31-8-68:~$ sudo vi .kube/config</w:t>
+      </w:r>
+    </w:p>
+    <w:p>
+      <w:pPr>
+        <w:numPr>
+          <w:ilvl w:val="0"/>
+          <w:numId w:val="0"/>
+        </w:numPr>
+        <w:rPr>
+          <w:rFonts w:hint="default"/>
+          <w:lang w:val="en-US"/>
+        </w:rPr>
+      </w:pPr>
+      <w:r>
+        <w:rPr>
+          <w:rFonts w:hint="default"/>
+          <w:lang w:val="en-US"/>
+        </w:rPr>
+        <w:t>ubuntu@ip-172-31-8-68:~$ cd /var/lib/jenkins/.kube</w:t>
+      </w:r>
+    </w:p>
+    <w:p>
+      <w:pPr>
+        <w:numPr>
+          <w:ilvl w:val="0"/>
+          <w:numId w:val="0"/>
+        </w:numPr>
+        <w:rPr>
+          <w:rFonts w:hint="default"/>
+          <w:lang w:val="en-US"/>
+        </w:rPr>
+      </w:pPr>
+      <w:r>
+        <w:rPr>
+          <w:rFonts w:hint="default"/>
+          <w:lang w:val="en-US"/>
+        </w:rPr>
+        <w:t>ubuntu@ip-172-31-8-68:/var/lib/jenkins/.kube$ sudo vi config</w:t>
+      </w:r>
+    </w:p>
+    <w:p>
+      <w:pPr>
+        <w:numPr>
+          <w:ilvl w:val="0"/>
+          <w:numId w:val="0"/>
+        </w:numPr>
+        <w:rPr>
+          <w:rFonts w:hint="default"/>
+          <w:lang w:val="en-US"/>
+        </w:rPr>
+      </w:pPr>
+      <w:r>
+        <w:rPr>
+          <w:rFonts w:hint="default"/>
+          <w:lang w:val="en-US"/>
+        </w:rPr>
+        <w:t>ubuntu@ip-172-31-8-68:/var/lib/jenkins/.kube$</w:t>
+      </w:r>
+    </w:p>
+    <w:p>
+      <w:pPr>
+        <w:numPr>
+          <w:ilvl w:val="0"/>
+          <w:numId w:val="0"/>
+        </w:numPr>
+        <w:rPr>
+          <w:rFonts w:hint="default"/>
+          <w:lang w:val="en-US"/>
+        </w:rPr>
+      </w:pPr>
+    </w:p>
+    <w:p>
+      <w:pPr>
+        <w:numPr>
+          <w:ilvl w:val="0"/>
+          <w:numId w:val="0"/>
+        </w:numPr>
+      </w:pPr>
+      <w:r>
+        <w:drawing>
+          <wp:inline distT="0" distB="0" distL="114300" distR="114300">
+            <wp:extent cx="5266690" cy="2638425"/>
+            <wp:effectExtent l="0" t="0" r="6350" b="13335"/>
+            <wp:docPr id="48" name="Picture 6"/>
+            <wp:cNvGraphicFramePr>
+              <a:graphicFrameLocks xmlns:a="http://schemas.openxmlformats.org/drawingml/2006/main" noChangeAspect="1"/>
+            </wp:cNvGraphicFramePr>
+            <a:graphic xmlns:a="http://schemas.openxmlformats.org/drawingml/2006/main">
+              <a:graphicData uri="http://schemas.openxmlformats.org/drawingml/2006/picture">
+                <pic:pic xmlns:pic="http://schemas.openxmlformats.org/drawingml/2006/picture">
+                  <pic:nvPicPr>
+                    <pic:cNvPr id="48" name="Picture 6"/>
+                    <pic:cNvPicPr>
+                      <a:picLocks noChangeAspect="1"/>
+                    </pic:cNvPicPr>
+                  </pic:nvPicPr>
+                  <pic:blipFill>
+                    <a:blip r:embed="rId51"/>
+                    <a:stretch>
+                      <a:fillRect/>
+                    </a:stretch>
+                  </pic:blipFill>
+                  <pic:spPr>
+                    <a:xfrm>
+                      <a:off x="0" y="0"/>
+                      <a:ext cx="5266690" cy="2638425"/>
+                    </a:xfrm>
+                    <a:prstGeom prst="rect">
+                      <a:avLst/>
+                    </a:prstGeom>
+                    <a:noFill/>
+                    <a:ln>
+                      <a:noFill/>
+                    </a:ln>
+                  </pic:spPr>
+                </pic:pic>
+              </a:graphicData>
+            </a:graphic>
+          </wp:inline>
+        </w:drawing>
+      </w:r>
+    </w:p>
+    <w:p>
+      <w:pPr>
+        <w:numPr>
+          <w:ilvl w:val="0"/>
+          <w:numId w:val="0"/>
+        </w:numPr>
+        <w:rPr>
+          <w:rFonts w:hint="default"/>
+          <w:lang w:val="en-US"/>
+        </w:rPr>
+      </w:pPr>
+    </w:p>
+    <w:p>
+      <w:pPr>
+        <w:numPr>
+          <w:ilvl w:val="0"/>
+          <w:numId w:val="0"/>
+        </w:numPr>
+        <w:rPr>
+          <w:rFonts w:hint="default"/>
+          <w:lang w:val="en-US"/>
+        </w:rPr>
+      </w:pPr>
+      <w:r>
+        <w:rPr>
+          <w:rFonts w:hint="default"/>
+          <w:lang w:val="en-US"/>
+        </w:rPr>
+        <w:t>I am using one of my old Jenkins server to run the pipeline</w:t>
+      </w:r>
+    </w:p>
+    <w:p>
+      <w:pPr>
+        <w:numPr>
+          <w:ilvl w:val="0"/>
+          <w:numId w:val="0"/>
+        </w:numPr>
+      </w:pPr>
+      <w:r>
+        <w:drawing>
+          <wp:inline distT="0" distB="0" distL="114300" distR="114300">
+            <wp:extent cx="5273040" cy="812165"/>
+            <wp:effectExtent l="0" t="0" r="0" b="10795"/>
+            <wp:docPr id="49" name="Picture 7"/>
+            <wp:cNvGraphicFramePr>
+              <a:graphicFrameLocks xmlns:a="http://schemas.openxmlformats.org/drawingml/2006/main" noChangeAspect="1"/>
+            </wp:cNvGraphicFramePr>
+            <a:graphic xmlns:a="http://schemas.openxmlformats.org/drawingml/2006/main">
+              <a:graphicData uri="http://schemas.openxmlformats.org/drawingml/2006/picture">
+                <pic:pic xmlns:pic="http://schemas.openxmlformats.org/drawingml/2006/picture">
+                  <pic:nvPicPr>
+                    <pic:cNvPr id="49" name="Picture 7"/>
+                    <pic:cNvPicPr>
+                      <a:picLocks noChangeAspect="1"/>
+                    </pic:cNvPicPr>
+                  </pic:nvPicPr>
+                  <pic:blipFill>
+                    <a:blip r:embed="rId52"/>
+                    <a:stretch>
+                      <a:fillRect/>
+                    </a:stretch>
+                  </pic:blipFill>
+                  <pic:spPr>
+                    <a:xfrm>
+                      <a:off x="0" y="0"/>
+                      <a:ext cx="5273040" cy="812165"/>
+                    </a:xfrm>
+                    <a:prstGeom prst="rect">
+                      <a:avLst/>
+                    </a:prstGeom>
+                    <a:noFill/>
+                    <a:ln>
+                      <a:noFill/>
+                    </a:ln>
+                  </pic:spPr>
+                </pic:pic>
+              </a:graphicData>
+            </a:graphic>
+          </wp:inline>
+        </w:drawing>
+      </w:r>
+    </w:p>
+    <w:p>
+      <w:pPr>
+        <w:numPr>
+          <w:ilvl w:val="0"/>
+          <w:numId w:val="0"/>
+        </w:numPr>
+      </w:pPr>
+    </w:p>
+    <w:p>
+      <w:pPr>
+        <w:numPr>
+          <w:ilvl w:val="0"/>
+          <w:numId w:val="0"/>
+        </w:numPr>
+        <w:rPr>
+          <w:rFonts w:hint="default"/>
+          <w:lang w:val="en-US"/>
+        </w:rPr>
+      </w:pPr>
+    </w:p>
+    <w:p>
+      <w:pPr>
+        <w:rPr>
+          <w:rFonts w:hint="default"/>
+          <w:lang w:val="en-US"/>
+        </w:rPr>
+      </w:pPr>
+      <w:r>
+        <w:rPr>
+          <w:rFonts w:hint="default"/>
+          <w:lang w:val="en-US"/>
+        </w:rPr>
+        <w:t>eksctl delete cluster --name my-eks-cluster --region ca-central-1</w:t>
+      </w:r>
+    </w:p>
+    <w:p>
+      <w:pPr>
+        <w:numPr>
+          <w:ilvl w:val="0"/>
+          <w:numId w:val="0"/>
+        </w:numPr>
+        <w:rPr>
+          <w:rFonts w:hint="default"/>
+          <w:lang w:val="en-US"/>
+        </w:rPr>
+      </w:pPr>
       <w:bookmarkStart w:id="0" w:name="_GoBack"/>
       <w:bookmarkEnd w:id="0"/>
-    </w:p>
-    <w:p>
-      <w:pPr>
-        <w:numPr>
-          <w:ilvl w:val="0"/>
-          <w:numId w:val="0"/>
-        </w:numPr>
-        <w:rPr>
-          <w:rFonts w:hint="default"/>
-          <w:lang w:val="en-US"/>
-        </w:rPr>
-      </w:pPr>
-    </w:p>
-    <w:p>
-      <w:pPr>
-        <w:numPr>
-          <w:ilvl w:val="0"/>
-          <w:numId w:val="0"/>
-        </w:numPr>
-        <w:rPr>
-          <w:rFonts w:hint="default"/>
-          <w:lang w:val="en-US"/>
-        </w:rPr>
-      </w:pPr>
-    </w:p>
-    <w:p>
-      <w:pPr>
-        <w:numPr>
-          <w:ilvl w:val="0"/>
-          <w:numId w:val="0"/>
-        </w:numPr>
-        <w:rPr>
-          <w:rFonts w:hint="default"/>
-          <w:lang w:val="en-US"/>
-        </w:rPr>
-      </w:pPr>
     </w:p>
     <w:sectPr>
       <w:pgSz w:w="11906" w:h="16838"/>

</xml_diff>

<commit_message>
DevOps: Setup K8s deployment pipeline on a different VM-working
</commit_message>
<xml_diff>
--- a/Jenkins/Pipeline/JenkinsPipelineFinal_0.docx
+++ b/Jenkins/Pipeline/JenkinsPipelineFinal_0.docx
@@ -16838,6 +16838,919 @@
         </w:rPr>
         <w:t>eksctl delete cluster --name my-eks-cluster --region ca-central-1</w:t>
       </w:r>
+    </w:p>
+    <w:p>
+      <w:pPr>
+        <w:numPr>
+          <w:ilvl w:val="0"/>
+          <w:numId w:val="0"/>
+        </w:numPr>
+        <w:rPr>
+          <w:rFonts w:hint="default"/>
+          <w:lang w:val="en-US"/>
+        </w:rPr>
+      </w:pPr>
+      <w:r>
+        <w:rPr>
+          <w:rFonts w:hint="default"/>
+          <w:lang w:val="en-US"/>
+        </w:rPr>
+        <w:t>Trying to run pipeline to create EKS cluster from Jenkins-new machine itself</w:t>
+      </w:r>
+    </w:p>
+    <w:p>
+      <w:pPr>
+        <w:numPr>
+          <w:ilvl w:val="0"/>
+          <w:numId w:val="0"/>
+        </w:numPr>
+        <w:rPr>
+          <w:rFonts w:hint="default"/>
+          <w:lang w:val="en-US"/>
+        </w:rPr>
+      </w:pPr>
+      <w:r>
+        <w:rPr>
+          <w:rFonts w:hint="default"/>
+          <w:lang w:val="en-US"/>
+        </w:rPr>
+        <w:t>Generate config file</w:t>
+      </w:r>
+    </w:p>
+    <w:p>
+      <w:pPr>
+        <w:numPr>
+          <w:ilvl w:val="0"/>
+          <w:numId w:val="0"/>
+        </w:numPr>
+        <w:rPr>
+          <w:rFonts w:hint="default"/>
+          <w:lang w:val="en-US"/>
+        </w:rPr>
+      </w:pPr>
+      <w:r>
+        <w:rPr>
+          <w:rFonts w:hint="default"/>
+          <w:lang w:val="en-US"/>
+        </w:rPr>
+        <w:t>aws eks update-kubeconfig   --name teluskoQ-cluster   --region ap-south-1</w:t>
+      </w:r>
+    </w:p>
+    <w:p>
+      <w:pPr>
+        <w:numPr>
+          <w:ilvl w:val="0"/>
+          <w:numId w:val="0"/>
+        </w:numPr>
+        <w:rPr>
+          <w:rFonts w:hint="default"/>
+          <w:lang w:val="en-US"/>
+        </w:rPr>
+      </w:pPr>
+    </w:p>
+    <w:p>
+      <w:pPr>
+        <w:numPr>
+          <w:ilvl w:val="0"/>
+          <w:numId w:val="0"/>
+        </w:numPr>
+      </w:pPr>
+      <w:r>
+        <w:drawing>
+          <wp:inline distT="0" distB="0" distL="114300" distR="114300">
+            <wp:extent cx="5274310" cy="833755"/>
+            <wp:effectExtent l="0" t="0" r="13970" b="4445"/>
+            <wp:docPr id="51" name="Picture 2"/>
+            <wp:cNvGraphicFramePr>
+              <a:graphicFrameLocks xmlns:a="http://schemas.openxmlformats.org/drawingml/2006/main" noChangeAspect="1"/>
+            </wp:cNvGraphicFramePr>
+            <a:graphic xmlns:a="http://schemas.openxmlformats.org/drawingml/2006/main">
+              <a:graphicData uri="http://schemas.openxmlformats.org/drawingml/2006/picture">
+                <pic:pic xmlns:pic="http://schemas.openxmlformats.org/drawingml/2006/picture">
+                  <pic:nvPicPr>
+                    <pic:cNvPr id="51" name="Picture 2"/>
+                    <pic:cNvPicPr>
+                      <a:picLocks noChangeAspect="1"/>
+                    </pic:cNvPicPr>
+                  </pic:nvPicPr>
+                  <pic:blipFill>
+                    <a:blip r:embed="rId53"/>
+                    <a:stretch>
+                      <a:fillRect/>
+                    </a:stretch>
+                  </pic:blipFill>
+                  <pic:spPr>
+                    <a:xfrm>
+                      <a:off x="0" y="0"/>
+                      <a:ext cx="5274310" cy="833755"/>
+                    </a:xfrm>
+                    <a:prstGeom prst="rect">
+                      <a:avLst/>
+                    </a:prstGeom>
+                    <a:noFill/>
+                    <a:ln>
+                      <a:noFill/>
+                    </a:ln>
+                  </pic:spPr>
+                </pic:pic>
+              </a:graphicData>
+            </a:graphic>
+          </wp:inline>
+        </w:drawing>
+      </w:r>
+    </w:p>
+    <w:p>
+      <w:pPr>
+        <w:numPr>
+          <w:ilvl w:val="0"/>
+          <w:numId w:val="0"/>
+        </w:numPr>
+      </w:pPr>
+    </w:p>
+    <w:p>
+      <w:pPr>
+        <w:numPr>
+          <w:ilvl w:val="0"/>
+          <w:numId w:val="0"/>
+        </w:numPr>
+        <w:rPr>
+          <w:rFonts w:hint="default"/>
+          <w:lang w:val="en-US"/>
+        </w:rPr>
+      </w:pPr>
+    </w:p>
+    <w:p>
+      <w:pPr>
+        <w:numPr>
+          <w:ilvl w:val="0"/>
+          <w:numId w:val="0"/>
+        </w:numPr>
+        <w:rPr>
+          <w:rFonts w:hint="default"/>
+          <w:lang w:val="en-US"/>
+        </w:rPr>
+      </w:pPr>
+      <w:r>
+        <w:drawing>
+          <wp:inline distT="0" distB="0" distL="114300" distR="114300">
+            <wp:extent cx="4876800" cy="4152900"/>
+            <wp:effectExtent l="0" t="0" r="0" b="7620"/>
+            <wp:docPr id="50" name="Picture 1"/>
+            <wp:cNvGraphicFramePr>
+              <a:graphicFrameLocks xmlns:a="http://schemas.openxmlformats.org/drawingml/2006/main" noChangeAspect="1"/>
+            </wp:cNvGraphicFramePr>
+            <a:graphic xmlns:a="http://schemas.openxmlformats.org/drawingml/2006/main">
+              <a:graphicData uri="http://schemas.openxmlformats.org/drawingml/2006/picture">
+                <pic:pic xmlns:pic="http://schemas.openxmlformats.org/drawingml/2006/picture">
+                  <pic:nvPicPr>
+                    <pic:cNvPr id="50" name="Picture 1"/>
+                    <pic:cNvPicPr>
+                      <a:picLocks noChangeAspect="1"/>
+                    </pic:cNvPicPr>
+                  </pic:nvPicPr>
+                  <pic:blipFill>
+                    <a:blip r:embed="rId54"/>
+                    <a:stretch>
+                      <a:fillRect/>
+                    </a:stretch>
+                  </pic:blipFill>
+                  <pic:spPr>
+                    <a:xfrm>
+                      <a:off x="0" y="0"/>
+                      <a:ext cx="4876800" cy="4152900"/>
+                    </a:xfrm>
+                    <a:prstGeom prst="rect">
+                      <a:avLst/>
+                    </a:prstGeom>
+                    <a:noFill/>
+                    <a:ln>
+                      <a:noFill/>
+                    </a:ln>
+                  </pic:spPr>
+                </pic:pic>
+              </a:graphicData>
+            </a:graphic>
+          </wp:inline>
+        </w:drawing>
+      </w:r>
+    </w:p>
+    <w:p>
+      <w:pPr>
+        <w:numPr>
+          <w:ilvl w:val="0"/>
+          <w:numId w:val="0"/>
+        </w:numPr>
+      </w:pPr>
+    </w:p>
+    <w:p>
+      <w:pPr>
+        <w:numPr>
+          <w:ilvl w:val="0"/>
+          <w:numId w:val="0"/>
+        </w:numPr>
+        <w:rPr>
+          <w:rFonts w:hint="default"/>
+          <w:lang w:val="en-US"/>
+        </w:rPr>
+      </w:pPr>
+      <w:r>
+        <w:rPr>
+          <w:rFonts w:hint="default"/>
+          <w:lang w:val="en-US"/>
+        </w:rPr>
+        <w:t>Re-running SpringBoot_CICD pipeline</w:t>
+      </w:r>
+    </w:p>
+    <w:p>
+      <w:pPr>
+        <w:numPr>
+          <w:ilvl w:val="0"/>
+          <w:numId w:val="0"/>
+        </w:numPr>
+      </w:pPr>
+      <w:r>
+        <w:drawing>
+          <wp:inline distT="0" distB="0" distL="114300" distR="114300">
+            <wp:extent cx="5270500" cy="3676015"/>
+            <wp:effectExtent l="0" t="0" r="2540" b="12065"/>
+            <wp:docPr id="52" name="Picture 3"/>
+            <wp:cNvGraphicFramePr>
+              <a:graphicFrameLocks xmlns:a="http://schemas.openxmlformats.org/drawingml/2006/main" noChangeAspect="1"/>
+            </wp:cNvGraphicFramePr>
+            <a:graphic xmlns:a="http://schemas.openxmlformats.org/drawingml/2006/main">
+              <a:graphicData uri="http://schemas.openxmlformats.org/drawingml/2006/picture">
+                <pic:pic xmlns:pic="http://schemas.openxmlformats.org/drawingml/2006/picture">
+                  <pic:nvPicPr>
+                    <pic:cNvPr id="52" name="Picture 3"/>
+                    <pic:cNvPicPr>
+                      <a:picLocks noChangeAspect="1"/>
+                    </pic:cNvPicPr>
+                  </pic:nvPicPr>
+                  <pic:blipFill>
+                    <a:blip r:embed="rId55"/>
+                    <a:stretch>
+                      <a:fillRect/>
+                    </a:stretch>
+                  </pic:blipFill>
+                  <pic:spPr>
+                    <a:xfrm>
+                      <a:off x="0" y="0"/>
+                      <a:ext cx="5270500" cy="3676015"/>
+                    </a:xfrm>
+                    <a:prstGeom prst="rect">
+                      <a:avLst/>
+                    </a:prstGeom>
+                    <a:noFill/>
+                    <a:ln>
+                      <a:noFill/>
+                    </a:ln>
+                  </pic:spPr>
+                </pic:pic>
+              </a:graphicData>
+            </a:graphic>
+          </wp:inline>
+        </w:drawing>
+      </w:r>
+    </w:p>
+    <w:p>
+      <w:pPr>
+        <w:numPr>
+          <w:ilvl w:val="0"/>
+          <w:numId w:val="0"/>
+        </w:numPr>
+        <w:rPr>
+          <w:rFonts w:hint="default"/>
+          <w:lang w:val="en-US"/>
+        </w:rPr>
+      </w:pPr>
+    </w:p>
+    <w:p>
+      <w:pPr>
+        <w:numPr>
+          <w:ilvl w:val="0"/>
+          <w:numId w:val="0"/>
+        </w:numPr>
+        <w:rPr>
+          <w:rFonts w:hint="default"/>
+          <w:lang w:val="en-US"/>
+        </w:rPr>
+      </w:pPr>
+      <w:r>
+        <w:rPr>
+          <w:rFonts w:hint="default"/>
+          <w:lang w:val="en-US"/>
+        </w:rPr>
+        <w:t>Failed</w:t>
+      </w:r>
+    </w:p>
+    <w:p>
+      <w:pPr>
+        <w:numPr>
+          <w:ilvl w:val="0"/>
+          <w:numId w:val="0"/>
+        </w:numPr>
+      </w:pPr>
+      <w:r>
+        <w:drawing>
+          <wp:inline distT="0" distB="0" distL="114300" distR="114300">
+            <wp:extent cx="5273675" cy="1473835"/>
+            <wp:effectExtent l="0" t="0" r="14605" b="4445"/>
+            <wp:docPr id="53" name="Picture 4"/>
+            <wp:cNvGraphicFramePr>
+              <a:graphicFrameLocks xmlns:a="http://schemas.openxmlformats.org/drawingml/2006/main" noChangeAspect="1"/>
+            </wp:cNvGraphicFramePr>
+            <a:graphic xmlns:a="http://schemas.openxmlformats.org/drawingml/2006/main">
+              <a:graphicData uri="http://schemas.openxmlformats.org/drawingml/2006/picture">
+                <pic:pic xmlns:pic="http://schemas.openxmlformats.org/drawingml/2006/picture">
+                  <pic:nvPicPr>
+                    <pic:cNvPr id="53" name="Picture 4"/>
+                    <pic:cNvPicPr>
+                      <a:picLocks noChangeAspect="1"/>
+                    </pic:cNvPicPr>
+                  </pic:nvPicPr>
+                  <pic:blipFill>
+                    <a:blip r:embed="rId56"/>
+                    <a:stretch>
+                      <a:fillRect/>
+                    </a:stretch>
+                  </pic:blipFill>
+                  <pic:spPr>
+                    <a:xfrm>
+                      <a:off x="0" y="0"/>
+                      <a:ext cx="5273675" cy="1473835"/>
+                    </a:xfrm>
+                    <a:prstGeom prst="rect">
+                      <a:avLst/>
+                    </a:prstGeom>
+                    <a:noFill/>
+                    <a:ln>
+                      <a:noFill/>
+                    </a:ln>
+                  </pic:spPr>
+                </pic:pic>
+              </a:graphicData>
+            </a:graphic>
+          </wp:inline>
+        </w:drawing>
+      </w:r>
+    </w:p>
+    <w:p>
+      <w:pPr>
+        <w:numPr>
+          <w:ilvl w:val="0"/>
+          <w:numId w:val="0"/>
+        </w:numPr>
+      </w:pPr>
+    </w:p>
+    <w:p>
+      <w:pPr>
+        <w:numPr>
+          <w:ilvl w:val="0"/>
+          <w:numId w:val="0"/>
+        </w:numPr>
+        <w:rPr>
+          <w:rFonts w:hint="default"/>
+          <w:lang w:val="en-US"/>
+        </w:rPr>
+      </w:pPr>
+      <w:r>
+        <w:rPr>
+          <w:rFonts w:hint="default"/>
+          <w:lang w:val="en-US"/>
+        </w:rPr>
+        <w:t>Manually created cluster on EKS-host</w:t>
+      </w:r>
+    </w:p>
+    <w:p>
+      <w:pPr>
+        <w:numPr>
+          <w:ilvl w:val="0"/>
+          <w:numId w:val="0"/>
+        </w:numPr>
+      </w:pPr>
+      <w:r>
+        <w:drawing>
+          <wp:inline distT="0" distB="0" distL="114300" distR="114300">
+            <wp:extent cx="5270500" cy="1978660"/>
+            <wp:effectExtent l="0" t="0" r="2540" b="2540"/>
+            <wp:docPr id="54" name="Picture 5"/>
+            <wp:cNvGraphicFramePr>
+              <a:graphicFrameLocks xmlns:a="http://schemas.openxmlformats.org/drawingml/2006/main" noChangeAspect="1"/>
+            </wp:cNvGraphicFramePr>
+            <a:graphic xmlns:a="http://schemas.openxmlformats.org/drawingml/2006/main">
+              <a:graphicData uri="http://schemas.openxmlformats.org/drawingml/2006/picture">
+                <pic:pic xmlns:pic="http://schemas.openxmlformats.org/drawingml/2006/picture">
+                  <pic:nvPicPr>
+                    <pic:cNvPr id="54" name="Picture 5"/>
+                    <pic:cNvPicPr>
+                      <a:picLocks noChangeAspect="1"/>
+                    </pic:cNvPicPr>
+                  </pic:nvPicPr>
+                  <pic:blipFill>
+                    <a:blip r:embed="rId57"/>
+                    <a:stretch>
+                      <a:fillRect/>
+                    </a:stretch>
+                  </pic:blipFill>
+                  <pic:spPr>
+                    <a:xfrm>
+                      <a:off x="0" y="0"/>
+                      <a:ext cx="5270500" cy="1978660"/>
+                    </a:xfrm>
+                    <a:prstGeom prst="rect">
+                      <a:avLst/>
+                    </a:prstGeom>
+                    <a:noFill/>
+                    <a:ln>
+                      <a:noFill/>
+                    </a:ln>
+                  </pic:spPr>
+                </pic:pic>
+              </a:graphicData>
+            </a:graphic>
+          </wp:inline>
+        </w:drawing>
+      </w:r>
+    </w:p>
+    <w:p>
+      <w:pPr>
+        <w:numPr>
+          <w:ilvl w:val="0"/>
+          <w:numId w:val="0"/>
+        </w:numPr>
+      </w:pPr>
+    </w:p>
+    <w:p>
+      <w:pPr>
+        <w:numPr>
+          <w:ilvl w:val="0"/>
+          <w:numId w:val="0"/>
+        </w:numPr>
+      </w:pPr>
+      <w:r>
+        <w:rPr>
+          <w:rFonts w:hint="default"/>
+          <w:lang w:val="en-US"/>
+        </w:rPr>
+        <w:t xml:space="preserve"> </w:t>
+      </w:r>
+      <w:r>
+        <w:drawing>
+          <wp:inline distT="0" distB="0" distL="114300" distR="114300">
+            <wp:extent cx="5272405" cy="361950"/>
+            <wp:effectExtent l="0" t="0" r="635" b="3810"/>
+            <wp:docPr id="55" name="Picture 6"/>
+            <wp:cNvGraphicFramePr>
+              <a:graphicFrameLocks xmlns:a="http://schemas.openxmlformats.org/drawingml/2006/main" noChangeAspect="1"/>
+            </wp:cNvGraphicFramePr>
+            <a:graphic xmlns:a="http://schemas.openxmlformats.org/drawingml/2006/main">
+              <a:graphicData uri="http://schemas.openxmlformats.org/drawingml/2006/picture">
+                <pic:pic xmlns:pic="http://schemas.openxmlformats.org/drawingml/2006/picture">
+                  <pic:nvPicPr>
+                    <pic:cNvPr id="55" name="Picture 6"/>
+                    <pic:cNvPicPr>
+                      <a:picLocks noChangeAspect="1"/>
+                    </pic:cNvPicPr>
+                  </pic:nvPicPr>
+                  <pic:blipFill>
+                    <a:blip r:embed="rId58"/>
+                    <a:stretch>
+                      <a:fillRect/>
+                    </a:stretch>
+                  </pic:blipFill>
+                  <pic:spPr>
+                    <a:xfrm>
+                      <a:off x="0" y="0"/>
+                      <a:ext cx="5272405" cy="361950"/>
+                    </a:xfrm>
+                    <a:prstGeom prst="rect">
+                      <a:avLst/>
+                    </a:prstGeom>
+                    <a:noFill/>
+                    <a:ln>
+                      <a:noFill/>
+                    </a:ln>
+                  </pic:spPr>
+                </pic:pic>
+              </a:graphicData>
+            </a:graphic>
+          </wp:inline>
+        </w:drawing>
+      </w:r>
+    </w:p>
+    <w:p>
+      <w:pPr>
+        <w:numPr>
+          <w:ilvl w:val="0"/>
+          <w:numId w:val="0"/>
+        </w:numPr>
+      </w:pPr>
+    </w:p>
+    <w:p>
+      <w:pPr>
+        <w:numPr>
+          <w:ilvl w:val="0"/>
+          <w:numId w:val="0"/>
+        </w:numPr>
+        <w:rPr>
+          <w:rFonts w:hint="default"/>
+          <w:lang w:val="en-US"/>
+        </w:rPr>
+      </w:pPr>
+      <w:r>
+        <w:rPr>
+          <w:rFonts w:hint="default"/>
+          <w:lang w:val="en-US"/>
+        </w:rPr>
+        <w:t>Trying Jenkins-server1</w:t>
+      </w:r>
+    </w:p>
+    <w:p>
+      <w:pPr>
+        <w:numPr>
+          <w:ilvl w:val="0"/>
+          <w:numId w:val="0"/>
+        </w:numPr>
+        <w:rPr>
+          <w:rFonts w:hint="default"/>
+          <w:lang w:val="en-US"/>
+        </w:rPr>
+      </w:pPr>
+      <w:r>
+        <w:rPr>
+          <w:rFonts w:hint="default"/>
+          <w:lang w:val="en-US"/>
+        </w:rPr>
+        <w:t>Next I install Docker Pipeline plugin</w:t>
+      </w:r>
+    </w:p>
+    <w:p>
+      <w:pPr>
+        <w:numPr>
+          <w:ilvl w:val="0"/>
+          <w:numId w:val="0"/>
+        </w:numPr>
+        <w:rPr>
+          <w:rFonts w:hint="default"/>
+          <w:lang w:val="en-US"/>
+        </w:rPr>
+      </w:pPr>
+    </w:p>
+    <w:p>
+      <w:pPr>
+        <w:numPr>
+          <w:ilvl w:val="0"/>
+          <w:numId w:val="0"/>
+        </w:numPr>
+        <w:rPr>
+          <w:rFonts w:hint="default"/>
+          <w:lang w:val="en-US"/>
+        </w:rPr>
+      </w:pPr>
+      <w:r>
+        <w:rPr>
+          <w:rFonts w:hint="default"/>
+          <w:lang w:val="en-US"/>
+        </w:rPr>
+        <w:t>Finally built SpringBoot_CICD after multiple attempts</w:t>
+      </w:r>
+    </w:p>
+    <w:p>
+      <w:pPr>
+        <w:numPr>
+          <w:ilvl w:val="0"/>
+          <w:numId w:val="0"/>
+        </w:numPr>
+      </w:pPr>
+      <w:r>
+        <w:drawing>
+          <wp:inline distT="0" distB="0" distL="114300" distR="114300">
+            <wp:extent cx="5271135" cy="2688590"/>
+            <wp:effectExtent l="0" t="0" r="1905" b="8890"/>
+            <wp:docPr id="56" name="Picture 7"/>
+            <wp:cNvGraphicFramePr>
+              <a:graphicFrameLocks xmlns:a="http://schemas.openxmlformats.org/drawingml/2006/main" noChangeAspect="1"/>
+            </wp:cNvGraphicFramePr>
+            <a:graphic xmlns:a="http://schemas.openxmlformats.org/drawingml/2006/main">
+              <a:graphicData uri="http://schemas.openxmlformats.org/drawingml/2006/picture">
+                <pic:pic xmlns:pic="http://schemas.openxmlformats.org/drawingml/2006/picture">
+                  <pic:nvPicPr>
+                    <pic:cNvPr id="56" name="Picture 7"/>
+                    <pic:cNvPicPr>
+                      <a:picLocks noChangeAspect="1"/>
+                    </pic:cNvPicPr>
+                  </pic:nvPicPr>
+                  <pic:blipFill>
+                    <a:blip r:embed="rId59"/>
+                    <a:stretch>
+                      <a:fillRect/>
+                    </a:stretch>
+                  </pic:blipFill>
+                  <pic:spPr>
+                    <a:xfrm>
+                      <a:off x="0" y="0"/>
+                      <a:ext cx="5271135" cy="2688590"/>
+                    </a:xfrm>
+                    <a:prstGeom prst="rect">
+                      <a:avLst/>
+                    </a:prstGeom>
+                    <a:noFill/>
+                    <a:ln>
+                      <a:noFill/>
+                    </a:ln>
+                  </pic:spPr>
+                </pic:pic>
+              </a:graphicData>
+            </a:graphic>
+          </wp:inline>
+        </w:drawing>
+      </w:r>
+    </w:p>
+    <w:p>
+      <w:pPr>
+        <w:numPr>
+          <w:ilvl w:val="0"/>
+          <w:numId w:val="0"/>
+        </w:numPr>
+      </w:pPr>
+    </w:p>
+    <w:p>
+      <w:pPr>
+        <w:numPr>
+          <w:ilvl w:val="0"/>
+          <w:numId w:val="0"/>
+        </w:numPr>
+        <w:rPr>
+          <w:rFonts w:hint="default"/>
+          <w:lang w:val="en-US"/>
+        </w:rPr>
+      </w:pPr>
+      <w:r>
+        <w:rPr>
+          <w:rFonts w:hint="default"/>
+          <w:lang w:val="en-US"/>
+        </w:rPr>
+        <w:t xml:space="preserve">  environment {</w:t>
+      </w:r>
+    </w:p>
+    <w:p>
+      <w:pPr>
+        <w:numPr>
+          <w:ilvl w:val="0"/>
+          <w:numId w:val="0"/>
+        </w:numPr>
+        <w:rPr>
+          <w:rFonts w:hint="default"/>
+          <w:lang w:val="en-US"/>
+        </w:rPr>
+      </w:pPr>
+      <w:r>
+        <w:rPr>
+          <w:rFonts w:hint="default"/>
+          <w:lang w:val="en-US"/>
+        </w:rPr>
+        <w:t xml:space="preserve">    REGISTRY = 'Sai_Docker_ID1'  // Docker Hub credentials ID in Jenkins</w:t>
+      </w:r>
+    </w:p>
+    <w:p>
+      <w:pPr>
+        <w:numPr>
+          <w:ilvl w:val="0"/>
+          <w:numId w:val="0"/>
+        </w:numPr>
+        <w:rPr>
+          <w:rFonts w:hint="default"/>
+          <w:lang w:val="en-US"/>
+        </w:rPr>
+      </w:pPr>
+      <w:r>
+        <w:rPr>
+          <w:rFonts w:hint="default"/>
+          <w:lang w:val="en-US"/>
+        </w:rPr>
+        <w:t xml:space="preserve">    KUBECONFIG = '/var/lib/jenkins/.kube/config'  // Path to kubeconfig on Jenkins server</w:t>
+      </w:r>
+    </w:p>
+    <w:p>
+      <w:pPr>
+        <w:numPr>
+          <w:ilvl w:val="0"/>
+          <w:numId w:val="0"/>
+        </w:numPr>
+        <w:rPr>
+          <w:rFonts w:hint="default"/>
+          <w:lang w:val="en-US"/>
+        </w:rPr>
+      </w:pPr>
+      <w:r>
+        <w:rPr>
+          <w:rFonts w:hint="default"/>
+          <w:lang w:val="en-US"/>
+        </w:rPr>
+        <w:t xml:space="preserve">  }</w:t>
+      </w:r>
+    </w:p>
+    <w:p>
+      <w:pPr>
+        <w:numPr>
+          <w:ilvl w:val="0"/>
+          <w:numId w:val="0"/>
+        </w:numPr>
+        <w:rPr>
+          <w:rFonts w:hint="default"/>
+          <w:lang w:val="en-US"/>
+        </w:rPr>
+      </w:pPr>
+    </w:p>
+    <w:p>
+      <w:pPr>
+        <w:numPr>
+          <w:ilvl w:val="0"/>
+          <w:numId w:val="0"/>
+        </w:numPr>
+        <w:rPr>
+          <w:rFonts w:hint="default"/>
+          <w:lang w:val="en-US"/>
+        </w:rPr>
+      </w:pPr>
+      <w:r>
+        <w:rPr>
+          <w:rFonts w:hint="default"/>
+          <w:lang w:val="en-US"/>
+        </w:rPr>
+        <w:t xml:space="preserve">ReactJs-CICDPipeline also built </w:t>
+      </w:r>
+    </w:p>
+    <w:p>
+      <w:pPr>
+        <w:numPr>
+          <w:ilvl w:val="0"/>
+          <w:numId w:val="0"/>
+        </w:numPr>
+      </w:pPr>
+      <w:r>
+        <w:drawing>
+          <wp:inline distT="0" distB="0" distL="114300" distR="114300">
+            <wp:extent cx="5272405" cy="3490595"/>
+            <wp:effectExtent l="0" t="0" r="635" b="14605"/>
+            <wp:docPr id="57" name="Picture 8"/>
+            <wp:cNvGraphicFramePr>
+              <a:graphicFrameLocks xmlns:a="http://schemas.openxmlformats.org/drawingml/2006/main" noChangeAspect="1"/>
+            </wp:cNvGraphicFramePr>
+            <a:graphic xmlns:a="http://schemas.openxmlformats.org/drawingml/2006/main">
+              <a:graphicData uri="http://schemas.openxmlformats.org/drawingml/2006/picture">
+                <pic:pic xmlns:pic="http://schemas.openxmlformats.org/drawingml/2006/picture">
+                  <pic:nvPicPr>
+                    <pic:cNvPr id="57" name="Picture 8"/>
+                    <pic:cNvPicPr>
+                      <a:picLocks noChangeAspect="1"/>
+                    </pic:cNvPicPr>
+                  </pic:nvPicPr>
+                  <pic:blipFill>
+                    <a:blip r:embed="rId60"/>
+                    <a:stretch>
+                      <a:fillRect/>
+                    </a:stretch>
+                  </pic:blipFill>
+                  <pic:spPr>
+                    <a:xfrm>
+                      <a:off x="0" y="0"/>
+                      <a:ext cx="5272405" cy="3490595"/>
+                    </a:xfrm>
+                    <a:prstGeom prst="rect">
+                      <a:avLst/>
+                    </a:prstGeom>
+                    <a:noFill/>
+                    <a:ln>
+                      <a:noFill/>
+                    </a:ln>
+                  </pic:spPr>
+                </pic:pic>
+              </a:graphicData>
+            </a:graphic>
+          </wp:inline>
+        </w:drawing>
+      </w:r>
+    </w:p>
+    <w:p>
+      <w:pPr>
+        <w:numPr>
+          <w:ilvl w:val="0"/>
+          <w:numId w:val="0"/>
+        </w:numPr>
+        <w:rPr>
+          <w:rFonts w:hint="default"/>
+          <w:lang w:val="en-US"/>
+        </w:rPr>
+      </w:pPr>
+      <w:r>
+        <w:rPr>
+          <w:rFonts w:hint="default"/>
+          <w:lang w:val="en-US"/>
+        </w:rPr>
+        <w:t>EKS-Host</w:t>
+      </w:r>
+    </w:p>
+    <w:p>
+      <w:pPr>
+        <w:numPr>
+          <w:ilvl w:val="0"/>
+          <w:numId w:val="0"/>
+        </w:numPr>
+        <w:rPr>
+          <w:rFonts w:hint="default"/>
+          <w:lang w:val="en-US"/>
+        </w:rPr>
+      </w:pPr>
+      <w:r>
+        <w:rPr>
+          <w:rFonts w:hint="default"/>
+          <w:lang w:val="en-US"/>
+        </w:rPr>
+        <w:t>eksctl delete cluster --name my-eks-cluster --region ca-central-1</w:t>
+      </w:r>
+    </w:p>
+    <w:p>
+      <w:pPr>
+        <w:numPr>
+          <w:ilvl w:val="0"/>
+          <w:numId w:val="0"/>
+        </w:numPr>
+      </w:pPr>
+      <w:r>
+        <w:drawing>
+          <wp:inline distT="0" distB="0" distL="114300" distR="114300">
+            <wp:extent cx="5273675" cy="2141855"/>
+            <wp:effectExtent l="0" t="0" r="14605" b="6985"/>
+            <wp:docPr id="58" name="Picture 9"/>
+            <wp:cNvGraphicFramePr>
+              <a:graphicFrameLocks xmlns:a="http://schemas.openxmlformats.org/drawingml/2006/main" noChangeAspect="1"/>
+            </wp:cNvGraphicFramePr>
+            <a:graphic xmlns:a="http://schemas.openxmlformats.org/drawingml/2006/main">
+              <a:graphicData uri="http://schemas.openxmlformats.org/drawingml/2006/picture">
+                <pic:pic xmlns:pic="http://schemas.openxmlformats.org/drawingml/2006/picture">
+                  <pic:nvPicPr>
+                    <pic:cNvPr id="58" name="Picture 9"/>
+                    <pic:cNvPicPr>
+                      <a:picLocks noChangeAspect="1"/>
+                    </pic:cNvPicPr>
+                  </pic:nvPicPr>
+                  <pic:blipFill>
+                    <a:blip r:embed="rId61"/>
+                    <a:stretch>
+                      <a:fillRect/>
+                    </a:stretch>
+                  </pic:blipFill>
+                  <pic:spPr>
+                    <a:xfrm>
+                      <a:off x="0" y="0"/>
+                      <a:ext cx="5273675" cy="2141855"/>
+                    </a:xfrm>
+                    <a:prstGeom prst="rect">
+                      <a:avLst/>
+                    </a:prstGeom>
+                    <a:noFill/>
+                    <a:ln>
+                      <a:noFill/>
+                    </a:ln>
+                  </pic:spPr>
+                </pic:pic>
+              </a:graphicData>
+            </a:graphic>
+          </wp:inline>
+        </w:drawing>
+      </w:r>
+    </w:p>
+    <w:p>
+      <w:pPr>
+        <w:numPr>
+          <w:ilvl w:val="0"/>
+          <w:numId w:val="0"/>
+        </w:numPr>
+        <w:rPr>
+          <w:rFonts w:hint="default"/>
+          <w:lang w:val="en-US"/>
+        </w:rPr>
+      </w:pPr>
+      <w:r>
+        <w:rPr>
+          <w:rFonts w:hint="default"/>
+          <w:lang w:val="en-US"/>
+        </w:rPr>
+        <w:t>We are using EKS-host and Jenkins-server for now</w:t>
+      </w:r>
+    </w:p>
+    <w:p>
+      <w:pPr>
+        <w:numPr>
+          <w:ilvl w:val="0"/>
+          <w:numId w:val="0"/>
+        </w:numPr>
+        <w:rPr>
+          <w:rFonts w:hint="default"/>
+          <w:lang w:val="en-US"/>
+        </w:rPr>
+      </w:pPr>
     </w:p>
     <w:p>
       <w:pPr>

</xml_diff>

<commit_message>
DevOps: Jenkins pipeline for k8s deployment
</commit_message>
<xml_diff>
--- a/Jenkins/Pipeline/JenkinsPipelineFinal_0.docx
+++ b/Jenkins/Pipeline/JenkinsPipelineFinal_0.docx
@@ -17763,8 +17763,491 @@
           <w:lang w:val="en-US"/>
         </w:rPr>
       </w:pPr>
+      <w:r>
+        <w:rPr>
+          <w:rFonts w:hint="default"/>
+          <w:lang w:val="en-US"/>
+        </w:rPr>
+        <w:t>I re-created the clusters in EKS-host then started Jenkins-server</w:t>
+      </w:r>
+    </w:p>
+    <w:p>
+      <w:pPr>
+        <w:numPr>
+          <w:ilvl w:val="0"/>
+          <w:numId w:val="0"/>
+        </w:numPr>
+        <w:rPr>
+          <w:rFonts w:hint="default"/>
+          <w:lang w:val="en-US"/>
+        </w:rPr>
+      </w:pPr>
+      <w:r>
+        <w:rPr>
+          <w:rFonts w:hint="default"/>
+          <w:lang w:val="en-US"/>
+        </w:rPr>
+        <w:t>I re-ran SpringBoot_CICD</w:t>
+      </w:r>
+    </w:p>
+    <w:p>
+      <w:pPr>
+        <w:numPr>
+          <w:ilvl w:val="0"/>
+          <w:numId w:val="0"/>
+        </w:numPr>
+      </w:pPr>
+      <w:r>
+        <w:drawing>
+          <wp:inline distT="0" distB="0" distL="114300" distR="114300">
+            <wp:extent cx="5269865" cy="3035300"/>
+            <wp:effectExtent l="0" t="0" r="3175" b="12700"/>
+            <wp:docPr id="59" name="Picture 1"/>
+            <wp:cNvGraphicFramePr>
+              <a:graphicFrameLocks xmlns:a="http://schemas.openxmlformats.org/drawingml/2006/main" noChangeAspect="1"/>
+            </wp:cNvGraphicFramePr>
+            <a:graphic xmlns:a="http://schemas.openxmlformats.org/drawingml/2006/main">
+              <a:graphicData uri="http://schemas.openxmlformats.org/drawingml/2006/picture">
+                <pic:pic xmlns:pic="http://schemas.openxmlformats.org/drawingml/2006/picture">
+                  <pic:nvPicPr>
+                    <pic:cNvPr id="59" name="Picture 1"/>
+                    <pic:cNvPicPr>
+                      <a:picLocks noChangeAspect="1"/>
+                    </pic:cNvPicPr>
+                  </pic:nvPicPr>
+                  <pic:blipFill>
+                    <a:blip r:embed="rId62"/>
+                    <a:stretch>
+                      <a:fillRect/>
+                    </a:stretch>
+                  </pic:blipFill>
+                  <pic:spPr>
+                    <a:xfrm>
+                      <a:off x="0" y="0"/>
+                      <a:ext cx="5269865" cy="3035300"/>
+                    </a:xfrm>
+                    <a:prstGeom prst="rect">
+                      <a:avLst/>
+                    </a:prstGeom>
+                    <a:noFill/>
+                    <a:ln>
+                      <a:noFill/>
+                    </a:ln>
+                  </pic:spPr>
+                </pic:pic>
+              </a:graphicData>
+            </a:graphic>
+          </wp:inline>
+        </w:drawing>
+      </w:r>
+    </w:p>
+    <w:p>
+      <w:pPr>
+        <w:numPr>
+          <w:ilvl w:val="0"/>
+          <w:numId w:val="0"/>
+        </w:numPr>
+      </w:pPr>
+    </w:p>
+    <w:p>
+      <w:pPr>
+        <w:numPr>
+          <w:ilvl w:val="0"/>
+          <w:numId w:val="0"/>
+        </w:numPr>
+      </w:pPr>
+      <w:r>
+        <w:drawing>
+          <wp:inline distT="0" distB="0" distL="114300" distR="114300">
+            <wp:extent cx="5268595" cy="3089910"/>
+            <wp:effectExtent l="0" t="0" r="4445" b="3810"/>
+            <wp:docPr id="60" name="Picture 2"/>
+            <wp:cNvGraphicFramePr>
+              <a:graphicFrameLocks xmlns:a="http://schemas.openxmlformats.org/drawingml/2006/main" noChangeAspect="1"/>
+            </wp:cNvGraphicFramePr>
+            <a:graphic xmlns:a="http://schemas.openxmlformats.org/drawingml/2006/main">
+              <a:graphicData uri="http://schemas.openxmlformats.org/drawingml/2006/picture">
+                <pic:pic xmlns:pic="http://schemas.openxmlformats.org/drawingml/2006/picture">
+                  <pic:nvPicPr>
+                    <pic:cNvPr id="60" name="Picture 2"/>
+                    <pic:cNvPicPr>
+                      <a:picLocks noChangeAspect="1"/>
+                    </pic:cNvPicPr>
+                  </pic:nvPicPr>
+                  <pic:blipFill>
+                    <a:blip r:embed="rId63"/>
+                    <a:stretch>
+                      <a:fillRect/>
+                    </a:stretch>
+                  </pic:blipFill>
+                  <pic:spPr>
+                    <a:xfrm>
+                      <a:off x="0" y="0"/>
+                      <a:ext cx="5268595" cy="3089910"/>
+                    </a:xfrm>
+                    <a:prstGeom prst="rect">
+                      <a:avLst/>
+                    </a:prstGeom>
+                    <a:noFill/>
+                    <a:ln>
+                      <a:noFill/>
+                    </a:ln>
+                  </pic:spPr>
+                </pic:pic>
+              </a:graphicData>
+            </a:graphic>
+          </wp:inline>
+        </w:drawing>
+      </w:r>
+    </w:p>
+    <w:p>
+      <w:pPr>
+        <w:numPr>
+          <w:ilvl w:val="0"/>
+          <w:numId w:val="0"/>
+        </w:numPr>
+      </w:pPr>
+    </w:p>
+    <w:p>
+      <w:pPr>
+        <w:numPr>
+          <w:ilvl w:val="0"/>
+          <w:numId w:val="0"/>
+        </w:numPr>
+        <w:rPr>
+          <w:rFonts w:hint="default"/>
+          <w:lang w:val="en-US"/>
+        </w:rPr>
+      </w:pPr>
+      <w:r>
+        <w:rPr>
+          <w:rFonts w:hint="default"/>
+          <w:lang w:val="en-US"/>
+        </w:rPr>
+        <w:t>Once CICD React is successful, kubectl get svc react-service</w:t>
+      </w:r>
+    </w:p>
+    <w:p>
+      <w:pPr>
+        <w:numPr>
+          <w:ilvl w:val="0"/>
+          <w:numId w:val="0"/>
+        </w:numPr>
+        <w:rPr>
+          <w:rFonts w:hint="default"/>
+          <w:lang w:val="en-US"/>
+        </w:rPr>
+      </w:pPr>
+    </w:p>
+    <w:p>
+      <w:pPr>
+        <w:numPr>
+          <w:ilvl w:val="0"/>
+          <w:numId w:val="0"/>
+        </w:numPr>
+      </w:pPr>
+      <w:r>
+        <w:drawing>
+          <wp:inline distT="0" distB="0" distL="114300" distR="114300">
+            <wp:extent cx="5274310" cy="427355"/>
+            <wp:effectExtent l="0" t="0" r="13970" b="14605"/>
+            <wp:docPr id="61" name="Picture 3"/>
+            <wp:cNvGraphicFramePr>
+              <a:graphicFrameLocks xmlns:a="http://schemas.openxmlformats.org/drawingml/2006/main" noChangeAspect="1"/>
+            </wp:cNvGraphicFramePr>
+            <a:graphic xmlns:a="http://schemas.openxmlformats.org/drawingml/2006/main">
+              <a:graphicData uri="http://schemas.openxmlformats.org/drawingml/2006/picture">
+                <pic:pic xmlns:pic="http://schemas.openxmlformats.org/drawingml/2006/picture">
+                  <pic:nvPicPr>
+                    <pic:cNvPr id="61" name="Picture 3"/>
+                    <pic:cNvPicPr>
+                      <a:picLocks noChangeAspect="1"/>
+                    </pic:cNvPicPr>
+                  </pic:nvPicPr>
+                  <pic:blipFill>
+                    <a:blip r:embed="rId64"/>
+                    <a:stretch>
+                      <a:fillRect/>
+                    </a:stretch>
+                  </pic:blipFill>
+                  <pic:spPr>
+                    <a:xfrm>
+                      <a:off x="0" y="0"/>
+                      <a:ext cx="5274310" cy="427355"/>
+                    </a:xfrm>
+                    <a:prstGeom prst="rect">
+                      <a:avLst/>
+                    </a:prstGeom>
+                    <a:noFill/>
+                    <a:ln>
+                      <a:noFill/>
+                    </a:ln>
+                  </pic:spPr>
+                </pic:pic>
+              </a:graphicData>
+            </a:graphic>
+          </wp:inline>
+        </w:drawing>
+      </w:r>
+    </w:p>
+    <w:p>
+      <w:pPr>
+        <w:numPr>
+          <w:ilvl w:val="0"/>
+          <w:numId w:val="0"/>
+        </w:numPr>
+      </w:pPr>
+    </w:p>
+    <w:p>
+      <w:pPr>
+        <w:numPr>
+          <w:ilvl w:val="0"/>
+          <w:numId w:val="0"/>
+        </w:numPr>
+        <w:rPr>
+          <w:rFonts w:hint="default"/>
+          <w:lang w:val="en-US"/>
+        </w:rPr>
+      </w:pPr>
+      <w:r>
+        <w:rPr>
+          <w:rFonts w:hint="default"/>
+          <w:lang w:val="en-US"/>
+        </w:rPr>
+        <w:t>ubuntu@ip-172-31-11-116:/$  kubectl get svc react-service</w:t>
+      </w:r>
+    </w:p>
+    <w:p>
+      <w:pPr>
+        <w:numPr>
+          <w:ilvl w:val="0"/>
+          <w:numId w:val="0"/>
+        </w:numPr>
+        <w:rPr>
+          <w:rFonts w:hint="default"/>
+          <w:lang w:val="en-US"/>
+        </w:rPr>
+      </w:pPr>
+      <w:r>
+        <w:rPr>
+          <w:rFonts w:hint="default"/>
+          <w:lang w:val="en-US"/>
+        </w:rPr>
+        <w:t>NAME            TYPE           CLUSTER-IP       EXTERNAL-IP                                                                 PORT(S)        AGE</w:t>
+      </w:r>
+    </w:p>
+    <w:p>
+      <w:pPr>
+        <w:numPr>
+          <w:ilvl w:val="0"/>
+          <w:numId w:val="0"/>
+        </w:numPr>
+        <w:rPr>
+          <w:rFonts w:hint="default"/>
+          <w:lang w:val="en-US"/>
+        </w:rPr>
+      </w:pPr>
+      <w:r>
+        <w:rPr>
+          <w:rFonts w:hint="default"/>
+          <w:lang w:val="en-US"/>
+        </w:rPr>
+        <w:t>react-service   LoadBalancer   10.100.195.246   a8975bebca2984295babcba19ac58b5d-102317885.ca-central-1.elb.amazonaws.com   80:31290/TCP   11m</w:t>
+      </w:r>
+    </w:p>
+    <w:p>
+      <w:pPr>
+        <w:numPr>
+          <w:ilvl w:val="0"/>
+          <w:numId w:val="0"/>
+        </w:numPr>
+        <w:rPr>
+          <w:rFonts w:hint="default"/>
+          <w:lang w:val="en-US"/>
+        </w:rPr>
+      </w:pPr>
+    </w:p>
+    <w:p>
+      <w:pPr>
+        <w:numPr>
+          <w:ilvl w:val="0"/>
+          <w:numId w:val="0"/>
+        </w:numPr>
+        <w:rPr>
+          <w:rFonts w:hint="default"/>
+          <w:lang w:val="en-US"/>
+        </w:rPr>
+      </w:pPr>
+    </w:p>
+    <w:p>
+      <w:pPr>
+        <w:numPr>
+          <w:ilvl w:val="0"/>
+          <w:numId w:val="0"/>
+        </w:numPr>
+      </w:pPr>
+      <w:r>
+        <w:drawing>
+          <wp:inline distT="0" distB="0" distL="114300" distR="114300">
+            <wp:extent cx="5264785" cy="2103120"/>
+            <wp:effectExtent l="0" t="0" r="8255" b="0"/>
+            <wp:docPr id="62" name="Picture 4"/>
+            <wp:cNvGraphicFramePr>
+              <a:graphicFrameLocks xmlns:a="http://schemas.openxmlformats.org/drawingml/2006/main" noChangeAspect="1"/>
+            </wp:cNvGraphicFramePr>
+            <a:graphic xmlns:a="http://schemas.openxmlformats.org/drawingml/2006/main">
+              <a:graphicData uri="http://schemas.openxmlformats.org/drawingml/2006/picture">
+                <pic:pic xmlns:pic="http://schemas.openxmlformats.org/drawingml/2006/picture">
+                  <pic:nvPicPr>
+                    <pic:cNvPr id="62" name="Picture 4"/>
+                    <pic:cNvPicPr>
+                      <a:picLocks noChangeAspect="1"/>
+                    </pic:cNvPicPr>
+                  </pic:nvPicPr>
+                  <pic:blipFill>
+                    <a:blip r:embed="rId65"/>
+                    <a:stretch>
+                      <a:fillRect/>
+                    </a:stretch>
+                  </pic:blipFill>
+                  <pic:spPr>
+                    <a:xfrm>
+                      <a:off x="0" y="0"/>
+                      <a:ext cx="5264785" cy="2103120"/>
+                    </a:xfrm>
+                    <a:prstGeom prst="rect">
+                      <a:avLst/>
+                    </a:prstGeom>
+                    <a:noFill/>
+                    <a:ln>
+                      <a:noFill/>
+                    </a:ln>
+                  </pic:spPr>
+                </pic:pic>
+              </a:graphicData>
+            </a:graphic>
+          </wp:inline>
+        </w:drawing>
+      </w:r>
+    </w:p>
+    <w:p>
+      <w:pPr>
+        <w:numPr>
+          <w:ilvl w:val="0"/>
+          <w:numId w:val="0"/>
+        </w:numPr>
+        <w:rPr>
+          <w:rFonts w:hint="default"/>
+          <w:lang w:val="en-US"/>
+        </w:rPr>
+      </w:pPr>
+      <w:r>
+        <w:rPr>
+          <w:rFonts w:hint="default"/>
+          <w:lang w:val="en-US"/>
+        </w:rPr>
+        <w:t>1:39</w:t>
+      </w:r>
+    </w:p>
+    <w:p>
+      <w:pPr>
+        <w:numPr>
+          <w:ilvl w:val="0"/>
+          <w:numId w:val="0"/>
+        </w:numPr>
+        <w:rPr>
+          <w:rFonts w:hint="default"/>
+          <w:lang w:val="en-US"/>
+        </w:rPr>
+      </w:pPr>
+    </w:p>
+    <w:p>
+      <w:pPr>
+        <w:numPr>
+          <w:ilvl w:val="0"/>
+          <w:numId w:val="0"/>
+        </w:numPr>
+        <w:rPr>
+          <w:rFonts w:hint="default"/>
+          <w:lang w:val="en-US"/>
+        </w:rPr>
+      </w:pPr>
+    </w:p>
+    <w:p>
+      <w:pPr>
+        <w:numPr>
+          <w:ilvl w:val="0"/>
+          <w:numId w:val="0"/>
+        </w:numPr>
+        <w:rPr>
+          <w:rFonts w:hint="default"/>
+          <w:lang w:val="en-US"/>
+        </w:rPr>
+      </w:pPr>
+      <w:r>
+        <w:rPr>
+          <w:rFonts w:hint="default"/>
+          <w:lang w:val="en-US"/>
+        </w:rPr>
+        <w:t>EKS-Host</w:t>
+      </w:r>
+    </w:p>
+    <w:p>
+      <w:pPr>
+        <w:numPr>
+          <w:ilvl w:val="0"/>
+          <w:numId w:val="0"/>
+        </w:numPr>
+        <w:rPr>
+          <w:rFonts w:hint="default"/>
+          <w:lang w:val="en-US"/>
+        </w:rPr>
+      </w:pPr>
+      <w:r>
+        <w:rPr>
+          <w:rFonts w:hint="default"/>
+          <w:lang w:val="en-US"/>
+        </w:rPr>
+        <w:t>eksctl delete cluster --name my-eks-cluster --region ca-central-1</w:t>
+      </w:r>
+    </w:p>
+    <w:p>
+      <w:pPr>
+        <w:numPr>
+          <w:ilvl w:val="0"/>
+          <w:numId w:val="0"/>
+        </w:numPr>
+        <w:rPr>
+          <w:rFonts w:hint="default"/>
+          <w:lang w:val="en-US"/>
+        </w:rPr>
+      </w:pPr>
+    </w:p>
+    <w:p>
+      <w:pPr>
+        <w:numPr>
+          <w:ilvl w:val="0"/>
+          <w:numId w:val="0"/>
+        </w:numPr>
+        <w:rPr>
+          <w:rFonts w:hint="default"/>
+          <w:lang w:val="en-US"/>
+        </w:rPr>
+      </w:pPr>
       <w:bookmarkStart w:id="0" w:name="_GoBack"/>
       <w:bookmarkEnd w:id="0"/>
+    </w:p>
+    <w:p>
+      <w:pPr>
+        <w:numPr>
+          <w:ilvl w:val="0"/>
+          <w:numId w:val="0"/>
+        </w:numPr>
+        <w:rPr>
+          <w:rFonts w:hint="default"/>
+          <w:lang w:val="en-US"/>
+        </w:rPr>
+      </w:pPr>
     </w:p>
     <w:sectPr>
       <w:pgSz w:w="11906" w:h="16838"/>
@@ -17892,7 +18375,7 @@
     <w:lsdException w:unhideWhenUsed="0" w:uiPriority="0" w:semiHidden="0" w:name="Body Text Indent 2"/>
     <w:lsdException w:unhideWhenUsed="0" w:uiPriority="0" w:semiHidden="0" w:name="Body Text Indent 3"/>
     <w:lsdException w:unhideWhenUsed="0" w:uiPriority="0" w:semiHidden="0" w:name="Block Text"/>
-    <w:lsdException w:unhideWhenUsed="0" w:uiPriority="0" w:semiHidden="0" w:name="Hyperlink"/>
+    <w:lsdException w:qFormat="1" w:unhideWhenUsed="0" w:uiPriority="0" w:semiHidden="0" w:name="Hyperlink"/>
     <w:lsdException w:unhideWhenUsed="0" w:uiPriority="0" w:semiHidden="0" w:name="FollowedHyperlink"/>
     <w:lsdException w:qFormat="1" w:unhideWhenUsed="0" w:uiPriority="0" w:semiHidden="0" w:name="Strong"/>
     <w:lsdException w:qFormat="1" w:unhideWhenUsed="0" w:uiPriority="0" w:semiHidden="0" w:name="Emphasis"/>
@@ -17910,7 +18393,7 @@
     <w:lsdException w:unhideWhenUsed="0" w:uiPriority="0" w:semiHidden="0" w:name="HTML Sample"/>
     <w:lsdException w:unhideWhenUsed="0" w:uiPriority="0" w:semiHidden="0" w:name="HTML Typewriter"/>
     <w:lsdException w:unhideWhenUsed="0" w:uiPriority="0" w:semiHidden="0" w:name="HTML Variable"/>
-    <w:lsdException w:unhideWhenUsed="0" w:uiPriority="0" w:name="Normal Table"/>
+    <w:lsdException w:qFormat="1" w:unhideWhenUsed="0" w:uiPriority="0" w:name="Normal Table"/>
     <w:lsdException w:unhideWhenUsed="0" w:uiPriority="0" w:semiHidden="0" w:name="annotation subject"/>
     <w:lsdException w:unhideWhenUsed="0" w:uiPriority="0" w:semiHidden="0" w:name="Table Simple 1"/>
     <w:lsdException w:unhideWhenUsed="0" w:uiPriority="0" w:semiHidden="0" w:name="Table Simple 2"/>
@@ -18074,6 +18557,7 @@
   <w:style w:type="table" w:default="1" w:styleId="3">
     <w:name w:val="Normal Table"/>
     <w:semiHidden/>
+    <w:qFormat/>
     <w:uiPriority w:val="0"/>
     <w:tblPr>
       <w:tblCellMar>
@@ -18087,6 +18571,7 @@
   <w:style w:type="character" w:styleId="4">
     <w:name w:val="Hyperlink"/>
     <w:basedOn w:val="2"/>
+    <w:qFormat/>
     <w:uiPriority w:val="0"/>
     <w:rPr>
       <w:color w:val="0000FF"/>

</xml_diff>